<commit_message>
modified:   Dokumentacja_Projektowa_HTMLCSS_Dawid_Mucha.docx 	modified:   Dokumentacja_Techniczna_JavaScript_Dawid_Mucha.docx 	modified:   jsdoc/global.html 	modified:   jsdoc/index.html 	modified:   jsdoc/jsdoc-script.js.html 	modified:   scripts/jsdoc-script.js
</commit_message>
<xml_diff>
--- a/Dokumentacja_Techniczna_JavaScript_Dawid_Mucha.docx
+++ b/Dokumentacja_Techniczna_JavaScript_Dawid_Mucha.docx
@@ -780,7 +780,29 @@
           <w:sz w:val="24"/>
           <w:szCs w:val="24"/>
         </w:rPr>
-        <w:t>Testowanie, responsywność, walidacja …………………………………………….</w:t>
+        <w:t xml:space="preserve">Testowanie, </w:t>
+      </w:r>
+      <w:proofErr w:type="spellStart"/>
+      <w:r>
+        <w:rPr>
+          <w:rFonts w:ascii="Times New Roman" w:hAnsi="Times New Roman" w:cs="Times New Roman"/>
+          <w:b/>
+          <w:bCs/>
+          <w:sz w:val="24"/>
+          <w:szCs w:val="24"/>
+        </w:rPr>
+        <w:t>responsywność</w:t>
+      </w:r>
+      <w:proofErr w:type="spellEnd"/>
+      <w:r>
+        <w:rPr>
+          <w:rFonts w:ascii="Times New Roman" w:hAnsi="Times New Roman" w:cs="Times New Roman"/>
+          <w:b/>
+          <w:bCs/>
+          <w:sz w:val="24"/>
+          <w:szCs w:val="24"/>
+        </w:rPr>
+        <w:t>, walidacja …………………………………………….</w:t>
       </w:r>
       <w:r>
         <w:rPr>
@@ -821,37 +843,27 @@
           <w:sz w:val="24"/>
           <w:szCs w:val="24"/>
         </w:rPr>
-        <w:t>Dokumentacja KSS …..</w:t>
-      </w:r>
-      <w:r>
-        <w:rPr>
-          <w:rFonts w:ascii="Times New Roman" w:hAnsi="Times New Roman" w:cs="Times New Roman"/>
-          <w:b/>
-          <w:bCs/>
-          <w:sz w:val="24"/>
-          <w:szCs w:val="24"/>
-        </w:rPr>
-        <w:t>.</w:t>
-      </w:r>
-      <w:r>
-        <w:rPr>
-          <w:rFonts w:ascii="Times New Roman" w:hAnsi="Times New Roman" w:cs="Times New Roman"/>
-          <w:b/>
-          <w:bCs/>
-          <w:sz w:val="24"/>
-          <w:szCs w:val="24"/>
-        </w:rPr>
-        <w:t>.……………………………………………………………</w:t>
-      </w:r>
-      <w:r>
-        <w:rPr>
-          <w:rFonts w:ascii="Times New Roman" w:hAnsi="Times New Roman" w:cs="Times New Roman"/>
-          <w:b/>
-          <w:bCs/>
-          <w:sz w:val="24"/>
-          <w:szCs w:val="24"/>
-        </w:rPr>
-        <w:t>11</w:t>
+        <w:t>Jak korzystać z aplikacji</w:t>
+      </w:r>
+      <w:r>
+        <w:rPr>
+          <w:rFonts w:ascii="Times New Roman" w:hAnsi="Times New Roman" w:cs="Times New Roman"/>
+          <w:b/>
+          <w:bCs/>
+          <w:sz w:val="24"/>
+          <w:szCs w:val="24"/>
+        </w:rPr>
+        <w:t>....…………………………………………………………1</w:t>
+      </w:r>
+      <w:r>
+        <w:rPr>
+          <w:rFonts w:ascii="Times New Roman" w:hAnsi="Times New Roman" w:cs="Times New Roman"/>
+          <w:b/>
+          <w:bCs/>
+          <w:sz w:val="24"/>
+          <w:szCs w:val="24"/>
+        </w:rPr>
+        <w:t>0</w:t>
       </w:r>
     </w:p>
     <w:p>
@@ -882,37 +894,7 @@
           <w:sz w:val="24"/>
           <w:szCs w:val="24"/>
         </w:rPr>
-        <w:t>Linki do źródeł …...</w:t>
-      </w:r>
-      <w:r>
-        <w:rPr>
-          <w:rFonts w:ascii="Times New Roman" w:hAnsi="Times New Roman" w:cs="Times New Roman"/>
-          <w:b/>
-          <w:bCs/>
-          <w:sz w:val="24"/>
-          <w:szCs w:val="24"/>
-        </w:rPr>
-        <w:t>.</w:t>
-      </w:r>
-      <w:r>
-        <w:rPr>
-          <w:rFonts w:ascii="Times New Roman" w:hAnsi="Times New Roman" w:cs="Times New Roman"/>
-          <w:b/>
-          <w:bCs/>
-          <w:sz w:val="24"/>
-          <w:szCs w:val="24"/>
-        </w:rPr>
-        <w:t>…...……………………………………………………………1</w:t>
-      </w:r>
-      <w:r>
-        <w:rPr>
-          <w:rFonts w:ascii="Times New Roman" w:hAnsi="Times New Roman" w:cs="Times New Roman"/>
-          <w:b/>
-          <w:bCs/>
-          <w:sz w:val="24"/>
-          <w:szCs w:val="24"/>
-        </w:rPr>
-        <w:t>2</w:t>
+        <w:t>Dokumentacja KSS………………………………………………………………….11</w:t>
       </w:r>
     </w:p>
     <w:p>
@@ -943,37 +925,38 @@
           <w:sz w:val="24"/>
           <w:szCs w:val="24"/>
         </w:rPr>
-        <w:t>Raport SEO …...…</w:t>
-      </w:r>
-      <w:r>
-        <w:rPr>
-          <w:rFonts w:ascii="Times New Roman" w:hAnsi="Times New Roman" w:cs="Times New Roman"/>
-          <w:b/>
-          <w:bCs/>
-          <w:sz w:val="24"/>
-          <w:szCs w:val="24"/>
-        </w:rPr>
-        <w:t>.</w:t>
-      </w:r>
-      <w:r>
-        <w:rPr>
-          <w:rFonts w:ascii="Times New Roman" w:hAnsi="Times New Roman" w:cs="Times New Roman"/>
-          <w:b/>
-          <w:bCs/>
-          <w:sz w:val="24"/>
-          <w:szCs w:val="24"/>
-        </w:rPr>
-        <w:t>…………………………………………………………………1</w:t>
-      </w:r>
-      <w:r>
-        <w:rPr>
-          <w:rFonts w:ascii="Times New Roman" w:hAnsi="Times New Roman" w:cs="Times New Roman"/>
-          <w:b/>
-          <w:bCs/>
-          <w:sz w:val="24"/>
-          <w:szCs w:val="24"/>
-        </w:rPr>
-        <w:t>3</w:t>
+        <w:t>Linki do źródeł …....…...……………………………………………………………12</w:t>
+      </w:r>
+    </w:p>
+    <w:p>
+      <w:pPr>
+        <w:pStyle w:val="Akapitzlist"/>
+        <w:numPr>
+          <w:ilvl w:val="0"/>
+          <w:numId w:val="26"/>
+        </w:numPr>
+        <w:tabs>
+          <w:tab w:val="right" w:pos="9072"/>
+        </w:tabs>
+        <w:spacing w:after="0" w:line="360" w:lineRule="auto"/>
+        <w:jc w:val="both"/>
+        <w:rPr>
+          <w:rFonts w:ascii="Times New Roman" w:hAnsi="Times New Roman" w:cs="Times New Roman"/>
+          <w:b/>
+          <w:bCs/>
+          <w:sz w:val="24"/>
+          <w:szCs w:val="24"/>
+        </w:rPr>
+      </w:pPr>
+      <w:r>
+        <w:rPr>
+          <w:rFonts w:ascii="Times New Roman" w:hAnsi="Times New Roman" w:cs="Times New Roman"/>
+          <w:b/>
+          <w:bCs/>
+          <w:sz w:val="24"/>
+          <w:szCs w:val="24"/>
+        </w:rPr>
+        <w:t>Raport SEO …...….…………………………………………………………………13</w:t>
       </w:r>
     </w:p>
     <w:p>
@@ -1476,7 +1459,25 @@
           <w:sz w:val="24"/>
           <w:szCs w:val="24"/>
         </w:rPr>
-        <w:t xml:space="preserve">Umożliwienie użytkownikom skutecznego zarządzania zadaniami poprzez priorytetyzację zadań </w:t>
+        <w:t xml:space="preserve">Umożliwienie użytkownikom skutecznego zarządzania zadaniami poprzez </w:t>
+      </w:r>
+      <w:proofErr w:type="spellStart"/>
+      <w:r>
+        <w:rPr>
+          <w:rFonts w:ascii="Times New Roman" w:hAnsi="Times New Roman" w:cs="Times New Roman"/>
+          <w:sz w:val="24"/>
+          <w:szCs w:val="24"/>
+        </w:rPr>
+        <w:t>priorytetyzację</w:t>
+      </w:r>
+      <w:proofErr w:type="spellEnd"/>
+      <w:r>
+        <w:rPr>
+          <w:rFonts w:ascii="Times New Roman" w:hAnsi="Times New Roman" w:cs="Times New Roman"/>
+          <w:sz w:val="24"/>
+          <w:szCs w:val="24"/>
+        </w:rPr>
+        <w:t xml:space="preserve"> zadań </w:t>
       </w:r>
     </w:p>
     <w:p>
@@ -1593,7 +1594,25 @@
           <w:sz w:val="24"/>
           <w:szCs w:val="24"/>
         </w:rPr>
-        <w:t>z zakresu web developmentu.</w:t>
+        <w:t xml:space="preserve">z zakresu web </w:t>
+      </w:r>
+      <w:proofErr w:type="spellStart"/>
+      <w:r>
+        <w:rPr>
+          <w:rFonts w:ascii="Times New Roman" w:hAnsi="Times New Roman" w:cs="Times New Roman"/>
+          <w:sz w:val="24"/>
+          <w:szCs w:val="24"/>
+        </w:rPr>
+        <w:t>developmentu</w:t>
+      </w:r>
+      <w:proofErr w:type="spellEnd"/>
+      <w:r>
+        <w:rPr>
+          <w:rFonts w:ascii="Times New Roman" w:hAnsi="Times New Roman" w:cs="Times New Roman"/>
+          <w:sz w:val="24"/>
+          <w:szCs w:val="24"/>
+        </w:rPr>
+        <w:t>.</w:t>
       </w:r>
     </w:p>
     <w:p>
@@ -1758,7 +1777,25 @@
           <w:sz w:val="24"/>
           <w:szCs w:val="24"/>
         </w:rPr>
-        <w:t>Wykorzystanie technologii CSS Media Queries do dostosowania stylów w zależności od szerokości ekranu. Umożliwienie elastycznego układu strony i interakcji przy różnych rozmiarach ekranu.</w:t>
+        <w:t xml:space="preserve">Wykorzystanie technologii CSS Media </w:t>
+      </w:r>
+      <w:proofErr w:type="spellStart"/>
+      <w:r>
+        <w:rPr>
+          <w:rFonts w:ascii="Times New Roman" w:hAnsi="Times New Roman" w:cs="Times New Roman"/>
+          <w:sz w:val="24"/>
+          <w:szCs w:val="24"/>
+        </w:rPr>
+        <w:t>Queries</w:t>
+      </w:r>
+      <w:proofErr w:type="spellEnd"/>
+      <w:r>
+        <w:rPr>
+          <w:rFonts w:ascii="Times New Roman" w:hAnsi="Times New Roman" w:cs="Times New Roman"/>
+          <w:sz w:val="24"/>
+          <w:szCs w:val="24"/>
+        </w:rPr>
+        <w:t xml:space="preserve"> do dostosowania stylów w zależności od szerokości ekranu. Umożliwienie elastycznego układu strony i interakcji przy różnych rozmiarach ekranu.</w:t>
       </w:r>
     </w:p>
     <w:p>
@@ -1906,8 +1943,18 @@
           <w:sz w:val="24"/>
         </w:rPr>
         <w:lastRenderedPageBreak/>
-        <w:t>Testowanie, responsywność</w:t>
-      </w:r>
+        <w:t xml:space="preserve">Testowanie, </w:t>
+      </w:r>
+      <w:proofErr w:type="spellStart"/>
+      <w:r>
+        <w:rPr>
+          <w:rFonts w:ascii="Times New Roman" w:hAnsi="Times New Roman" w:cs="Times New Roman"/>
+          <w:b/>
+          <w:sz w:val="24"/>
+        </w:rPr>
+        <w:t>responsywność</w:t>
+      </w:r>
+      <w:proofErr w:type="spellEnd"/>
       <w:r>
         <w:rPr>
           <w:rFonts w:ascii="Times New Roman" w:hAnsi="Times New Roman" w:cs="Times New Roman"/>
@@ -2028,7 +2075,7 @@
           <w:noProof/>
         </w:rPr>
         <w:drawing>
-          <wp:anchor distT="0" distB="0" distL="114300" distR="114300" simplePos="0" relativeHeight="251666432" behindDoc="0" locked="0" layoutInCell="1" allowOverlap="1" wp14:anchorId="2837AFB2" wp14:editId="2C374873">
+          <wp:anchor distT="0" distB="0" distL="114300" distR="114300" simplePos="0" relativeHeight="251666432" behindDoc="0" locked="0" layoutInCell="1" allowOverlap="1" wp14:anchorId="2837AFB2" wp14:editId="4931627C">
             <wp:simplePos x="0" y="0"/>
             <wp:positionH relativeFrom="margin">
               <wp:align>right</wp:align>
@@ -2166,7 +2213,7 @@
           <w:noProof/>
         </w:rPr>
         <w:drawing>
-          <wp:anchor distT="0" distB="0" distL="114300" distR="114300" simplePos="0" relativeHeight="251667456" behindDoc="0" locked="0" layoutInCell="1" allowOverlap="1" wp14:anchorId="6C3D834A" wp14:editId="70CE0F8B">
+          <wp:anchor distT="0" distB="0" distL="114300" distR="114300" simplePos="0" relativeHeight="251667456" behindDoc="0" locked="0" layoutInCell="1" allowOverlap="1" wp14:anchorId="6C3D834A" wp14:editId="16E0CD51">
             <wp:simplePos x="0" y="0"/>
             <wp:positionH relativeFrom="margin">
               <wp:align>right</wp:align>
@@ -2268,7 +2315,23 @@
           <w:rFonts w:ascii="Times New Roman" w:hAnsi="Times New Roman"/>
           <w:iCs/>
         </w:rPr>
-        <w:t xml:space="preserve"> Jeżeli został zaznaczony checkbox „Ustaw priorytet” zostanie wyświetlony czerwony napis „priorytet” oraz zadanie wyświetli się nad innymi zadaniami.</w:t>
+        <w:t xml:space="preserve"> Jeżeli został zaznaczony </w:t>
+      </w:r>
+      <w:proofErr w:type="spellStart"/>
+      <w:r>
+        <w:rPr>
+          <w:rFonts w:ascii="Times New Roman" w:hAnsi="Times New Roman"/>
+          <w:iCs/>
+        </w:rPr>
+        <w:t>checkbox</w:t>
+      </w:r>
+      <w:proofErr w:type="spellEnd"/>
+      <w:r>
+        <w:rPr>
+          <w:rFonts w:ascii="Times New Roman" w:hAnsi="Times New Roman"/>
+          <w:iCs/>
+        </w:rPr>
+        <w:t xml:space="preserve"> „Ustaw priorytet” zostanie wyświetlony czerwony napis „priorytet” oraz zadanie wyświetli się nad innymi zadaniami.</w:t>
       </w:r>
     </w:p>
     <w:p>
@@ -2348,135 +2411,6 @@
           <w:iCs/>
         </w:rPr>
       </w:pPr>
-    </w:p>
-    <w:p>
-      <w:pPr>
-        <w:pStyle w:val="Akapitzlist"/>
-        <w:numPr>
-          <w:ilvl w:val="0"/>
-          <w:numId w:val="25"/>
-        </w:numPr>
-        <w:spacing w:before="240" w:after="240" w:line="360" w:lineRule="auto"/>
-        <w:jc w:val="both"/>
-        <w:outlineLvl w:val="0"/>
-        <w:rPr>
-          <w:rFonts w:ascii="Times New Roman" w:hAnsi="Times New Roman"/>
-          <w:b/>
-          <w:bCs/>
-          <w:iCs/>
-          <w:sz w:val="24"/>
-          <w:szCs w:val="24"/>
-        </w:rPr>
-      </w:pPr>
-      <w:r>
-        <w:rPr>
-          <w:rFonts w:ascii="Times New Roman" w:hAnsi="Times New Roman"/>
-          <w:b/>
-          <w:bCs/>
-          <w:iCs/>
-          <w:sz w:val="24"/>
-          <w:szCs w:val="24"/>
-        </w:rPr>
-        <w:lastRenderedPageBreak/>
-        <w:t>Wersja mobilna aplikacji</w:t>
-      </w:r>
-    </w:p>
-    <w:p>
-      <w:pPr>
-        <w:pStyle w:val="Akapitzlist"/>
-        <w:numPr>
-          <w:ilvl w:val="1"/>
-          <w:numId w:val="14"/>
-        </w:numPr>
-        <w:spacing w:after="0" w:line="360" w:lineRule="auto"/>
-        <w:jc w:val="both"/>
-        <w:rPr>
-          <w:rFonts w:ascii="Times New Roman" w:hAnsi="Times New Roman" w:cs="Times New Roman"/>
-          <w:b/>
-          <w:bCs/>
-          <w:sz w:val="24"/>
-          <w:szCs w:val="24"/>
-        </w:rPr>
-      </w:pPr>
-      <w:r>
-        <w:rPr>
-          <w:rFonts w:ascii="Times New Roman" w:hAnsi="Times New Roman" w:cs="Times New Roman"/>
-          <w:b/>
-          <w:bCs/>
-          <w:noProof/>
-          <w:sz w:val="24"/>
-          <w:szCs w:val="24"/>
-        </w:rPr>
-        <w:drawing>
-          <wp:anchor distT="0" distB="0" distL="114300" distR="114300" simplePos="0" relativeHeight="251669504" behindDoc="0" locked="0" layoutInCell="1" allowOverlap="1" wp14:anchorId="791AD595" wp14:editId="0091D298">
-            <wp:simplePos x="0" y="0"/>
-            <wp:positionH relativeFrom="margin">
-              <wp:align>center</wp:align>
-            </wp:positionH>
-            <wp:positionV relativeFrom="paragraph">
-              <wp:posOffset>319405</wp:posOffset>
-            </wp:positionV>
-            <wp:extent cx="5562600" cy="8286750"/>
-            <wp:effectExtent l="0" t="0" r="0" b="0"/>
-            <wp:wrapSquare wrapText="bothSides"/>
-            <wp:docPr id="953625213" name="Obraz 1" descr="Obraz zawierający tekst, elektronika, zrzut ekranu, oprogramowanie&#10;&#10;Opis wygenerowany automatycznie"/>
-            <wp:cNvGraphicFramePr>
-              <a:graphicFrameLocks xmlns:a="http://schemas.openxmlformats.org/drawingml/2006/main" noChangeAspect="1"/>
-            </wp:cNvGraphicFramePr>
-            <a:graphic xmlns:a="http://schemas.openxmlformats.org/drawingml/2006/main">
-              <a:graphicData uri="http://schemas.openxmlformats.org/drawingml/2006/picture">
-                <pic:pic xmlns:pic="http://schemas.openxmlformats.org/drawingml/2006/picture">
-                  <pic:nvPicPr>
-                    <pic:cNvPr id="953625213" name="Obraz 1" descr="Obraz zawierający tekst, elektronika, zrzut ekranu, oprogramowanie&#10;&#10;Opis wygenerowany automatycznie"/>
-                    <pic:cNvPicPr/>
-                  </pic:nvPicPr>
-                  <pic:blipFill>
-                    <a:blip r:embed="rId14">
-                      <a:extLst>
-                        <a:ext uri="{28A0092B-C50C-407E-A947-70E740481C1C}">
-                          <a14:useLocalDpi xmlns:a14="http://schemas.microsoft.com/office/drawing/2010/main" val="0"/>
-                        </a:ext>
-                      </a:extLst>
-                    </a:blip>
-                    <a:stretch>
-                      <a:fillRect/>
-                    </a:stretch>
-                  </pic:blipFill>
-                  <pic:spPr>
-                    <a:xfrm>
-                      <a:off x="0" y="0"/>
-                      <a:ext cx="5562600" cy="8286750"/>
-                    </a:xfrm>
-                    <a:prstGeom prst="rect">
-                      <a:avLst/>
-                    </a:prstGeom>
-                  </pic:spPr>
-                </pic:pic>
-              </a:graphicData>
-            </a:graphic>
-            <wp14:sizeRelH relativeFrom="page">
-              <wp14:pctWidth>0</wp14:pctWidth>
-            </wp14:sizeRelH>
-            <wp14:sizeRelV relativeFrom="page">
-              <wp14:pctHeight>0</wp14:pctHeight>
-            </wp14:sizeRelV>
-          </wp:anchor>
-        </w:drawing>
-      </w:r>
-      <w:r>
-        <w:rPr>
-          <w:rFonts w:ascii="Times New Roman" w:hAnsi="Times New Roman"/>
-          <w:b/>
-          <w:bCs/>
-          <w:iCs/>
-          <w:sz w:val="24"/>
-          <w:szCs w:val="24"/>
-        </w:rPr>
-        <w:t>Wygląd podstrony LIST</w:t>
-      </w:r>
-      <w:r>
-        <w:br w:type="page"/>
-      </w:r>
     </w:p>
     <w:p>
       <w:pPr>
@@ -2561,7 +2495,7 @@
                     <pic:cNvPicPr/>
                   </pic:nvPicPr>
                   <pic:blipFill>
-                    <a:blip r:embed="rId15"/>
+                    <a:blip r:embed="rId14"/>
                     <a:stretch>
                       <a:fillRect/>
                     </a:stretch>
@@ -2584,149 +2518,6 @@
     </w:p>
     <w:p>
       <w:pPr>
-        <w:spacing w:before="240" w:after="240" w:line="360" w:lineRule="auto"/>
-        <w:jc w:val="both"/>
-        <w:outlineLvl w:val="0"/>
-      </w:pPr>
-    </w:p>
-    <w:p>
-      <w:pPr>
-        <w:spacing w:before="240" w:after="240" w:line="360" w:lineRule="auto"/>
-        <w:jc w:val="both"/>
-        <w:outlineLvl w:val="0"/>
-      </w:pPr>
-    </w:p>
-    <w:p>
-      <w:pPr>
-        <w:spacing w:before="240" w:after="240" w:line="360" w:lineRule="auto"/>
-        <w:jc w:val="both"/>
-        <w:outlineLvl w:val="0"/>
-        <w:rPr>
-          <w:b/>
-          <w:bCs/>
-          <w:sz w:val="24"/>
-          <w:szCs w:val="24"/>
-        </w:rPr>
-      </w:pPr>
-    </w:p>
-    <w:p>
-      <w:pPr>
-        <w:spacing w:after="0" w:line="360" w:lineRule="auto"/>
-        <w:ind w:firstLine="709"/>
-        <w:jc w:val="both"/>
-        <w:rPr>
-          <w:rFonts w:ascii="Times New Roman" w:hAnsi="Times New Roman" w:cs="Times New Roman"/>
-          <w:sz w:val="24"/>
-          <w:szCs w:val="24"/>
-        </w:rPr>
-      </w:pPr>
-    </w:p>
-    <w:p>
-      <w:pPr>
-        <w:spacing w:after="0" w:line="360" w:lineRule="auto"/>
-        <w:ind w:firstLine="709"/>
-        <w:jc w:val="both"/>
-        <w:rPr>
-          <w:rFonts w:ascii="Times New Roman" w:hAnsi="Times New Roman" w:cs="Times New Roman"/>
-          <w:sz w:val="24"/>
-          <w:szCs w:val="24"/>
-        </w:rPr>
-      </w:pPr>
-    </w:p>
-    <w:p>
-      <w:pPr>
-        <w:spacing w:after="0" w:line="360" w:lineRule="auto"/>
-        <w:ind w:firstLine="709"/>
-        <w:jc w:val="both"/>
-        <w:rPr>
-          <w:rFonts w:ascii="Times New Roman" w:hAnsi="Times New Roman" w:cs="Times New Roman"/>
-          <w:sz w:val="24"/>
-          <w:szCs w:val="24"/>
-        </w:rPr>
-      </w:pPr>
-    </w:p>
-    <w:p>
-      <w:pPr>
-        <w:spacing w:after="0" w:line="360" w:lineRule="auto"/>
-        <w:ind w:firstLine="709"/>
-        <w:jc w:val="both"/>
-        <w:rPr>
-          <w:rFonts w:ascii="Times New Roman" w:hAnsi="Times New Roman" w:cs="Times New Roman"/>
-          <w:sz w:val="24"/>
-          <w:szCs w:val="24"/>
-        </w:rPr>
-      </w:pPr>
-    </w:p>
-    <w:p>
-      <w:pPr>
-        <w:spacing w:after="0" w:line="360" w:lineRule="auto"/>
-        <w:ind w:firstLine="709"/>
-        <w:jc w:val="both"/>
-        <w:rPr>
-          <w:rFonts w:ascii="Times New Roman" w:hAnsi="Times New Roman" w:cs="Times New Roman"/>
-          <w:sz w:val="24"/>
-          <w:szCs w:val="24"/>
-        </w:rPr>
-      </w:pPr>
-    </w:p>
-    <w:p>
-      <w:pPr>
-        <w:spacing w:after="0" w:line="360" w:lineRule="auto"/>
-        <w:ind w:firstLine="709"/>
-        <w:jc w:val="both"/>
-        <w:rPr>
-          <w:rFonts w:ascii="Times New Roman" w:hAnsi="Times New Roman" w:cs="Times New Roman"/>
-          <w:sz w:val="24"/>
-          <w:szCs w:val="24"/>
-        </w:rPr>
-      </w:pPr>
-    </w:p>
-    <w:p>
-      <w:pPr>
-        <w:spacing w:after="0" w:line="360" w:lineRule="auto"/>
-        <w:jc w:val="both"/>
-        <w:rPr>
-          <w:rFonts w:ascii="Times New Roman" w:hAnsi="Times New Roman" w:cs="Times New Roman"/>
-          <w:sz w:val="24"/>
-          <w:szCs w:val="24"/>
-        </w:rPr>
-      </w:pPr>
-    </w:p>
-    <w:p>
-      <w:pPr>
-        <w:spacing w:after="0" w:line="360" w:lineRule="auto"/>
-        <w:jc w:val="both"/>
-        <w:rPr>
-          <w:rFonts w:ascii="Times New Roman" w:hAnsi="Times New Roman" w:cs="Times New Roman"/>
-          <w:sz w:val="24"/>
-          <w:szCs w:val="24"/>
-        </w:rPr>
-      </w:pPr>
-    </w:p>
-    <w:p>
-      <w:pPr>
-        <w:spacing w:after="0" w:line="360" w:lineRule="auto"/>
-        <w:jc w:val="both"/>
-        <w:rPr>
-          <w:rFonts w:ascii="Times New Roman" w:hAnsi="Times New Roman" w:cs="Times New Roman"/>
-          <w:sz w:val="24"/>
-          <w:szCs w:val="24"/>
-        </w:rPr>
-      </w:pPr>
-    </w:p>
-    <w:p>
-      <w:pPr>
-        <w:spacing w:after="0" w:line="360" w:lineRule="auto"/>
-        <w:jc w:val="both"/>
-        <w:rPr>
-          <w:rFonts w:ascii="Times New Roman" w:hAnsi="Times New Roman" w:cs="Times New Roman"/>
-          <w:sz w:val="24"/>
-          <w:szCs w:val="24"/>
-        </w:rPr>
-      </w:pPr>
-    </w:p>
-    <w:p>
-      <w:pPr>
         <w:spacing w:after="0" w:line="360" w:lineRule="auto"/>
         <w:jc w:val="both"/>
         <w:rPr>
@@ -2744,15 +2535,15 @@
         </w:rPr>
         <w:lastRenderedPageBreak/>
         <w:drawing>
-          <wp:anchor distT="0" distB="0" distL="114300" distR="114300" simplePos="0" relativeHeight="251673600" behindDoc="0" locked="0" layoutInCell="1" allowOverlap="1" wp14:anchorId="32F1C44E" wp14:editId="4F4D70A0">
+          <wp:anchor distT="0" distB="0" distL="114300" distR="114300" simplePos="0" relativeHeight="251676672" behindDoc="0" locked="0" layoutInCell="1" allowOverlap="1" wp14:anchorId="41DDCFC1" wp14:editId="7577F474">
             <wp:simplePos x="0" y="0"/>
             <wp:positionH relativeFrom="margin">
-              <wp:posOffset>709930</wp:posOffset>
+              <wp:align>center</wp:align>
             </wp:positionH>
             <wp:positionV relativeFrom="paragraph">
-              <wp:posOffset>1633855</wp:posOffset>
+              <wp:posOffset>1662430</wp:posOffset>
             </wp:positionV>
-            <wp:extent cx="3677920" cy="6210300"/>
+            <wp:extent cx="2425065" cy="4095750"/>
             <wp:effectExtent l="0" t="0" r="0" b="0"/>
             <wp:wrapTopAndBottom/>
             <wp:docPr id="785116166" name="Obraz 1" descr="Obraz zawierający tekst, elektronika, zrzut ekranu, multimedia&#10;&#10;Opis wygenerowany automatycznie"/>
@@ -2767,7 +2558,7 @@
                     <pic:cNvPicPr/>
                   </pic:nvPicPr>
                   <pic:blipFill>
-                    <a:blip r:embed="rId16">
+                    <a:blip r:embed="rId15">
                       <a:extLst>
                         <a:ext uri="{28A0092B-C50C-407E-A947-70E740481C1C}">
                           <a14:useLocalDpi xmlns:a14="http://schemas.microsoft.com/office/drawing/2010/main" val="0"/>
@@ -2781,7 +2572,7 @@
                   <pic:spPr>
                     <a:xfrm>
                       <a:off x="0" y="0"/>
-                      <a:ext cx="3677920" cy="6210300"/>
+                      <a:ext cx="2425065" cy="4095750"/>
                     </a:xfrm>
                     <a:prstGeom prst="rect">
                       <a:avLst/>
@@ -2810,18 +2601,83 @@
     </w:p>
     <w:p>
       <w:pPr>
-        <w:spacing w:after="0" w:line="360" w:lineRule="auto"/>
-        <w:jc w:val="both"/>
-        <w:rPr>
-          <w:rFonts w:ascii="Times New Roman" w:hAnsi="Times New Roman" w:cs="Times New Roman"/>
-          <w:sz w:val="24"/>
-          <w:szCs w:val="24"/>
-        </w:rPr>
-      </w:pPr>
-    </w:p>
-    <w:p>
-      <w:pPr>
-        <w:spacing w:after="0" w:line="360" w:lineRule="auto"/>
+        <w:spacing w:before="240" w:after="240" w:line="360" w:lineRule="auto"/>
+        <w:jc w:val="both"/>
+        <w:outlineLvl w:val="0"/>
+      </w:pPr>
+    </w:p>
+    <w:p>
+      <w:pPr>
+        <w:spacing w:before="240" w:after="240" w:line="360" w:lineRule="auto"/>
+        <w:jc w:val="both"/>
+        <w:outlineLvl w:val="0"/>
+      </w:pPr>
+    </w:p>
+    <w:p>
+      <w:pPr>
+        <w:spacing w:before="240" w:after="240" w:line="360" w:lineRule="auto"/>
+        <w:jc w:val="both"/>
+        <w:outlineLvl w:val="0"/>
+        <w:rPr>
+          <w:b/>
+          <w:bCs/>
+          <w:sz w:val="24"/>
+          <w:szCs w:val="24"/>
+        </w:rPr>
+      </w:pPr>
+    </w:p>
+    <w:p>
+      <w:pPr>
+        <w:spacing w:after="0" w:line="360" w:lineRule="auto"/>
+        <w:ind w:firstLine="709"/>
+        <w:jc w:val="both"/>
+        <w:rPr>
+          <w:rFonts w:ascii="Times New Roman" w:hAnsi="Times New Roman" w:cs="Times New Roman"/>
+          <w:sz w:val="24"/>
+          <w:szCs w:val="24"/>
+        </w:rPr>
+      </w:pPr>
+    </w:p>
+    <w:p>
+      <w:pPr>
+        <w:spacing w:after="0" w:line="360" w:lineRule="auto"/>
+        <w:ind w:firstLine="709"/>
+        <w:jc w:val="both"/>
+        <w:rPr>
+          <w:rFonts w:ascii="Times New Roman" w:hAnsi="Times New Roman" w:cs="Times New Roman"/>
+          <w:sz w:val="24"/>
+          <w:szCs w:val="24"/>
+        </w:rPr>
+      </w:pPr>
+    </w:p>
+    <w:p>
+      <w:pPr>
+        <w:spacing w:after="0" w:line="360" w:lineRule="auto"/>
+        <w:ind w:firstLine="709"/>
+        <w:jc w:val="both"/>
+        <w:rPr>
+          <w:rFonts w:ascii="Times New Roman" w:hAnsi="Times New Roman" w:cs="Times New Roman"/>
+          <w:sz w:val="24"/>
+          <w:szCs w:val="24"/>
+        </w:rPr>
+      </w:pPr>
+    </w:p>
+    <w:p>
+      <w:pPr>
+        <w:spacing w:after="0" w:line="360" w:lineRule="auto"/>
+        <w:ind w:firstLine="709"/>
+        <w:jc w:val="both"/>
+        <w:rPr>
+          <w:rFonts w:ascii="Times New Roman" w:hAnsi="Times New Roman" w:cs="Times New Roman"/>
+          <w:sz w:val="24"/>
+          <w:szCs w:val="24"/>
+        </w:rPr>
+      </w:pPr>
+    </w:p>
+    <w:p>
+      <w:pPr>
+        <w:spacing w:after="0" w:line="360" w:lineRule="auto"/>
+        <w:ind w:firstLine="709"/>
         <w:jc w:val="both"/>
         <w:rPr>
           <w:rFonts w:ascii="Times New Roman" w:hAnsi="Times New Roman" w:cs="Times New Roman"/>
@@ -2883,7 +2739,7 @@
                     <pic:cNvPicPr/>
                   </pic:nvPicPr>
                   <pic:blipFill>
-                    <a:blip r:embed="rId17">
+                    <a:blip r:embed="rId16">
                       <a:extLst>
                         <a:ext uri="{28A0092B-C50C-407E-A947-70E740481C1C}">
                           <a14:useLocalDpi xmlns:a14="http://schemas.microsoft.com/office/drawing/2010/main" val="0"/>
@@ -2972,44 +2828,710 @@
           <w:szCs w:val="24"/>
         </w:rPr>
         <w:lastRenderedPageBreak/>
-        <w:t>Dokumentacja Jsdoc zawarta jest w folderze ./jsdoc</w:t>
-      </w:r>
-    </w:p>
-    <w:p>
-      <w:pPr>
-        <w:spacing w:after="0" w:line="360" w:lineRule="auto"/>
-        <w:jc w:val="both"/>
-        <w:rPr>
-          <w:rFonts w:ascii="Times New Roman" w:hAnsi="Times New Roman" w:cs="Times New Roman"/>
-          <w:b/>
-          <w:bCs/>
-          <w:sz w:val="24"/>
-          <w:szCs w:val="24"/>
-        </w:rPr>
-      </w:pPr>
-    </w:p>
-    <w:p>
-      <w:pPr>
-        <w:spacing w:after="0" w:line="360" w:lineRule="auto"/>
-        <w:jc w:val="both"/>
-        <w:rPr>
-          <w:rFonts w:ascii="Times New Roman" w:hAnsi="Times New Roman" w:cs="Times New Roman"/>
-          <w:b/>
-          <w:bCs/>
-          <w:sz w:val="24"/>
-          <w:szCs w:val="24"/>
-        </w:rPr>
-      </w:pPr>
-      <w:r>
-        <w:rPr>
-          <w:rFonts w:ascii="Times New Roman" w:hAnsi="Times New Roman" w:cs="Times New Roman"/>
-          <w:b/>
-          <w:bCs/>
-          <w:sz w:val="24"/>
-          <w:szCs w:val="24"/>
-        </w:rPr>
-        <w:t>Przykładowe zdjęcia dokumentacji jsdoc</w:t>
-      </w:r>
+        <w:t>Jak korzystać z aplikacji</w:t>
+      </w:r>
+    </w:p>
+    <w:p>
+      <w:pPr>
+        <w:spacing w:after="0" w:line="360" w:lineRule="auto"/>
+        <w:jc w:val="both"/>
+        <w:rPr>
+          <w:rFonts w:ascii="Times New Roman" w:hAnsi="Times New Roman" w:cs="Times New Roman"/>
+          <w:b/>
+          <w:bCs/>
+          <w:sz w:val="24"/>
+          <w:szCs w:val="24"/>
+        </w:rPr>
+      </w:pPr>
+    </w:p>
+    <w:p>
+      <w:pPr>
+        <w:pStyle w:val="Akapitzlist"/>
+        <w:numPr>
+          <w:ilvl w:val="0"/>
+          <w:numId w:val="27"/>
+        </w:numPr>
+        <w:spacing w:after="0" w:line="360" w:lineRule="auto"/>
+        <w:jc w:val="both"/>
+        <w:rPr>
+          <w:rFonts w:ascii="Times New Roman" w:hAnsi="Times New Roman" w:cs="Times New Roman"/>
+          <w:sz w:val="24"/>
+          <w:szCs w:val="24"/>
+        </w:rPr>
+      </w:pPr>
+      <w:r>
+        <w:rPr>
+          <w:rFonts w:ascii="Times New Roman" w:hAnsi="Times New Roman" w:cs="Times New Roman"/>
+          <w:sz w:val="24"/>
+          <w:szCs w:val="24"/>
+        </w:rPr>
+        <w:t>Sprawdź pogodę!</w:t>
+      </w:r>
+    </w:p>
+    <w:p>
+      <w:pPr>
+        <w:pStyle w:val="Akapitzlist"/>
+        <w:numPr>
+          <w:ilvl w:val="1"/>
+          <w:numId w:val="27"/>
+        </w:numPr>
+        <w:spacing w:after="0" w:line="360" w:lineRule="auto"/>
+        <w:jc w:val="both"/>
+        <w:rPr>
+          <w:rFonts w:ascii="Times New Roman" w:hAnsi="Times New Roman" w:cs="Times New Roman"/>
+          <w:sz w:val="24"/>
+          <w:szCs w:val="24"/>
+        </w:rPr>
+      </w:pPr>
+      <w:r>
+        <w:rPr>
+          <w:rFonts w:ascii="Times New Roman" w:hAnsi="Times New Roman" w:cs="Times New Roman"/>
+          <w:sz w:val="24"/>
+          <w:szCs w:val="24"/>
+        </w:rPr>
+        <w:t xml:space="preserve">Dane pogodowe z serwisu API są pobierane z URL: </w:t>
+      </w:r>
+      <w:hyperlink r:id="rId17" w:history="1">
+        <w:r>
+          <w:rPr>
+            <w:rStyle w:val="Hipercze"/>
+            <w:rFonts w:ascii="Times New Roman" w:hAnsi="Times New Roman" w:cs="Times New Roman"/>
+            <w:sz w:val="24"/>
+            <w:szCs w:val="24"/>
+          </w:rPr>
+          <w:t>https://api.open-meteo.com/</w:t>
+        </w:r>
+      </w:hyperlink>
+    </w:p>
+    <w:p>
+      <w:pPr>
+        <w:pStyle w:val="Akapitzlist"/>
+        <w:numPr>
+          <w:ilvl w:val="1"/>
+          <w:numId w:val="27"/>
+        </w:numPr>
+        <w:spacing w:after="0" w:line="360" w:lineRule="auto"/>
+        <w:jc w:val="both"/>
+        <w:rPr>
+          <w:rFonts w:ascii="Times New Roman" w:hAnsi="Times New Roman" w:cs="Times New Roman"/>
+          <w:sz w:val="24"/>
+          <w:szCs w:val="24"/>
+        </w:rPr>
+      </w:pPr>
+      <w:r>
+        <w:rPr>
+          <w:rFonts w:ascii="Times New Roman" w:hAnsi="Times New Roman" w:cs="Times New Roman"/>
+          <w:sz w:val="24"/>
+          <w:szCs w:val="24"/>
+        </w:rPr>
+        <w:t xml:space="preserve">Aktualizacje pogodowe są wyświetlane na stronie </w:t>
+      </w:r>
+    </w:p>
+    <w:p>
+      <w:pPr>
+        <w:pStyle w:val="Akapitzlist"/>
+        <w:numPr>
+          <w:ilvl w:val="1"/>
+          <w:numId w:val="27"/>
+        </w:numPr>
+        <w:spacing w:after="0" w:line="360" w:lineRule="auto"/>
+        <w:jc w:val="both"/>
+        <w:rPr>
+          <w:rFonts w:ascii="Times New Roman" w:hAnsi="Times New Roman" w:cs="Times New Roman"/>
+          <w:sz w:val="24"/>
+          <w:szCs w:val="24"/>
+        </w:rPr>
+      </w:pPr>
+      <w:r>
+        <w:rPr>
+          <w:rFonts w:ascii="Times New Roman" w:hAnsi="Times New Roman" w:cs="Times New Roman"/>
+          <w:sz w:val="24"/>
+          <w:szCs w:val="24"/>
+        </w:rPr>
+        <w:t>W razie błędów przy pobieraniu danych pogodowych, zostanie wyświetlony komunikat o błędzie w konsoli.</w:t>
+      </w:r>
+    </w:p>
+    <w:p>
+      <w:pPr>
+        <w:pStyle w:val="Akapitzlist"/>
+        <w:spacing w:after="0" w:line="360" w:lineRule="auto"/>
+        <w:ind w:left="1440"/>
+        <w:jc w:val="both"/>
+        <w:rPr>
+          <w:rFonts w:ascii="Times New Roman" w:hAnsi="Times New Roman" w:cs="Times New Roman"/>
+          <w:sz w:val="24"/>
+          <w:szCs w:val="24"/>
+        </w:rPr>
+      </w:pPr>
+    </w:p>
+    <w:p>
+      <w:pPr>
+        <w:pStyle w:val="Akapitzlist"/>
+        <w:numPr>
+          <w:ilvl w:val="0"/>
+          <w:numId w:val="27"/>
+        </w:numPr>
+        <w:spacing w:after="0" w:line="360" w:lineRule="auto"/>
+        <w:jc w:val="both"/>
+        <w:rPr>
+          <w:rFonts w:ascii="Times New Roman" w:hAnsi="Times New Roman" w:cs="Times New Roman"/>
+          <w:sz w:val="24"/>
+          <w:szCs w:val="24"/>
+        </w:rPr>
+      </w:pPr>
+      <w:r>
+        <w:rPr>
+          <w:rFonts w:ascii="Times New Roman" w:hAnsi="Times New Roman" w:cs="Times New Roman"/>
+          <w:sz w:val="24"/>
+          <w:szCs w:val="24"/>
+        </w:rPr>
+        <w:t>Wprowadź nazwę zadania w polu tekstowym</w:t>
+      </w:r>
+    </w:p>
+    <w:p>
+      <w:pPr>
+        <w:pStyle w:val="Akapitzlist"/>
+        <w:numPr>
+          <w:ilvl w:val="1"/>
+          <w:numId w:val="27"/>
+        </w:numPr>
+        <w:spacing w:after="0" w:line="360" w:lineRule="auto"/>
+        <w:jc w:val="both"/>
+        <w:rPr>
+          <w:rFonts w:ascii="Times New Roman" w:hAnsi="Times New Roman" w:cs="Times New Roman"/>
+          <w:sz w:val="24"/>
+          <w:szCs w:val="24"/>
+        </w:rPr>
+      </w:pPr>
+      <w:r>
+        <w:rPr>
+          <w:rFonts w:ascii="Times New Roman" w:hAnsi="Times New Roman" w:cs="Times New Roman"/>
+          <w:sz w:val="24"/>
+          <w:szCs w:val="24"/>
+        </w:rPr>
+        <w:t xml:space="preserve">Opcjonalnie, zaznacz </w:t>
+      </w:r>
+      <w:proofErr w:type="spellStart"/>
+      <w:r>
+        <w:rPr>
+          <w:rFonts w:ascii="Times New Roman" w:hAnsi="Times New Roman" w:cs="Times New Roman"/>
+          <w:sz w:val="24"/>
+          <w:szCs w:val="24"/>
+        </w:rPr>
+        <w:t>checkbox</w:t>
+      </w:r>
+      <w:proofErr w:type="spellEnd"/>
+      <w:r>
+        <w:rPr>
+          <w:rFonts w:ascii="Times New Roman" w:hAnsi="Times New Roman" w:cs="Times New Roman"/>
+          <w:sz w:val="24"/>
+          <w:szCs w:val="24"/>
+        </w:rPr>
+        <w:t xml:space="preserve"> </w:t>
+      </w:r>
+      <w:r>
+        <w:rPr>
+          <w:rFonts w:ascii="Times New Roman" w:hAnsi="Times New Roman" w:cs="Times New Roman"/>
+          <w:sz w:val="24"/>
+          <w:szCs w:val="24"/>
+        </w:rPr>
+        <w:t xml:space="preserve">, </w:t>
+      </w:r>
+      <w:r>
+        <w:rPr>
+          <w:rFonts w:ascii="Times New Roman" w:hAnsi="Times New Roman" w:cs="Times New Roman"/>
+          <w:sz w:val="24"/>
+          <w:szCs w:val="24"/>
+        </w:rPr>
+        <w:t>aby ustawić priorytet dla zadania.</w:t>
+      </w:r>
+    </w:p>
+    <w:p>
+      <w:pPr>
+        <w:pStyle w:val="Akapitzlist"/>
+        <w:numPr>
+          <w:ilvl w:val="1"/>
+          <w:numId w:val="27"/>
+        </w:numPr>
+        <w:spacing w:after="0" w:line="360" w:lineRule="auto"/>
+        <w:jc w:val="both"/>
+        <w:rPr>
+          <w:rFonts w:ascii="Times New Roman" w:hAnsi="Times New Roman" w:cs="Times New Roman"/>
+          <w:sz w:val="24"/>
+          <w:szCs w:val="24"/>
+        </w:rPr>
+      </w:pPr>
+      <w:r>
+        <w:rPr>
+          <w:rFonts w:ascii="Times New Roman" w:hAnsi="Times New Roman" w:cs="Times New Roman"/>
+          <w:sz w:val="24"/>
+          <w:szCs w:val="24"/>
+        </w:rPr>
+        <w:t>Kliknij przycisk "Dodaj zadanie"</w:t>
+      </w:r>
+      <w:r>
+        <w:rPr>
+          <w:rFonts w:ascii="Times New Roman" w:hAnsi="Times New Roman" w:cs="Times New Roman"/>
+          <w:sz w:val="24"/>
+          <w:szCs w:val="24"/>
+        </w:rPr>
+        <w:t>.</w:t>
+      </w:r>
+    </w:p>
+    <w:p>
+      <w:pPr>
+        <w:pStyle w:val="Akapitzlist"/>
+        <w:numPr>
+          <w:ilvl w:val="1"/>
+          <w:numId w:val="27"/>
+        </w:numPr>
+        <w:spacing w:after="0" w:line="360" w:lineRule="auto"/>
+        <w:jc w:val="both"/>
+        <w:rPr>
+          <w:rFonts w:ascii="Times New Roman" w:hAnsi="Times New Roman" w:cs="Times New Roman"/>
+          <w:sz w:val="24"/>
+          <w:szCs w:val="24"/>
+        </w:rPr>
+      </w:pPr>
+      <w:r>
+        <w:rPr>
+          <w:rFonts w:ascii="Times New Roman" w:hAnsi="Times New Roman" w:cs="Times New Roman"/>
+          <w:sz w:val="24"/>
+          <w:szCs w:val="24"/>
+        </w:rPr>
+        <w:t>Jeśli pole tekstowe dla zadania jest puste przy próbie dodania zadania, pojawi się alert z komunikatem "Uzupełnij zadanie!".</w:t>
+      </w:r>
+    </w:p>
+    <w:p>
+      <w:pPr>
+        <w:pStyle w:val="Akapitzlist"/>
+        <w:spacing w:after="0" w:line="360" w:lineRule="auto"/>
+        <w:ind w:left="1440"/>
+        <w:jc w:val="both"/>
+        <w:rPr>
+          <w:rFonts w:ascii="Times New Roman" w:hAnsi="Times New Roman" w:cs="Times New Roman"/>
+          <w:sz w:val="24"/>
+          <w:szCs w:val="24"/>
+        </w:rPr>
+      </w:pPr>
+    </w:p>
+    <w:p>
+      <w:pPr>
+        <w:pStyle w:val="Akapitzlist"/>
+        <w:numPr>
+          <w:ilvl w:val="0"/>
+          <w:numId w:val="27"/>
+        </w:numPr>
+        <w:spacing w:after="0" w:line="360" w:lineRule="auto"/>
+        <w:jc w:val="both"/>
+        <w:rPr>
+          <w:rFonts w:ascii="Times New Roman" w:hAnsi="Times New Roman" w:cs="Times New Roman"/>
+          <w:sz w:val="24"/>
+          <w:szCs w:val="24"/>
+        </w:rPr>
+      </w:pPr>
+      <w:r>
+        <w:rPr>
+          <w:rFonts w:ascii="Times New Roman" w:hAnsi="Times New Roman" w:cs="Times New Roman"/>
+          <w:sz w:val="24"/>
+          <w:szCs w:val="24"/>
+        </w:rPr>
+        <w:t>Kliknij przycisk "Zaznacz jako zrobione" przy zadaniu, które chcesz</w:t>
+      </w:r>
+      <w:r>
+        <w:rPr>
+          <w:rFonts w:ascii="Times New Roman" w:hAnsi="Times New Roman" w:cs="Times New Roman"/>
+          <w:sz w:val="24"/>
+          <w:szCs w:val="24"/>
+        </w:rPr>
+        <w:t xml:space="preserve"> zakończyć</w:t>
+      </w:r>
+      <w:r>
+        <w:rPr>
+          <w:rFonts w:ascii="Times New Roman" w:hAnsi="Times New Roman" w:cs="Times New Roman"/>
+          <w:sz w:val="24"/>
+          <w:szCs w:val="24"/>
+        </w:rPr>
+        <w:t>.</w:t>
+      </w:r>
+    </w:p>
+    <w:p>
+      <w:pPr>
+        <w:pStyle w:val="Akapitzlist"/>
+        <w:numPr>
+          <w:ilvl w:val="1"/>
+          <w:numId w:val="27"/>
+        </w:numPr>
+        <w:spacing w:after="0" w:line="360" w:lineRule="auto"/>
+        <w:jc w:val="both"/>
+        <w:rPr>
+          <w:rFonts w:ascii="Times New Roman" w:hAnsi="Times New Roman" w:cs="Times New Roman"/>
+          <w:sz w:val="24"/>
+          <w:szCs w:val="24"/>
+        </w:rPr>
+      </w:pPr>
+      <w:r>
+        <w:rPr>
+          <w:rFonts w:ascii="Times New Roman" w:hAnsi="Times New Roman" w:cs="Times New Roman"/>
+          <w:sz w:val="24"/>
+          <w:szCs w:val="24"/>
+        </w:rPr>
+        <w:t>Zadanie zostanie usunięte z listy, a liczba zakończonych zadań zostanie zaktualizowana.</w:t>
+      </w:r>
+    </w:p>
+    <w:p>
+      <w:pPr>
+        <w:pStyle w:val="Akapitzlist"/>
+        <w:numPr>
+          <w:ilvl w:val="1"/>
+          <w:numId w:val="27"/>
+        </w:numPr>
+        <w:spacing w:after="0" w:line="360" w:lineRule="auto"/>
+        <w:jc w:val="both"/>
+        <w:rPr>
+          <w:rFonts w:ascii="Times New Roman" w:hAnsi="Times New Roman" w:cs="Times New Roman"/>
+          <w:sz w:val="24"/>
+          <w:szCs w:val="24"/>
+        </w:rPr>
+      </w:pPr>
+      <w:r>
+        <w:rPr>
+          <w:rFonts w:ascii="Times New Roman" w:hAnsi="Times New Roman" w:cs="Times New Roman"/>
+          <w:sz w:val="24"/>
+          <w:szCs w:val="24"/>
+        </w:rPr>
+        <w:t>Na górze strony znajduje się informacja o liczbie zakończonych zadań.</w:t>
+      </w:r>
+    </w:p>
+    <w:p>
+      <w:pPr>
+        <w:pStyle w:val="Akapitzlist"/>
+        <w:numPr>
+          <w:ilvl w:val="1"/>
+          <w:numId w:val="27"/>
+        </w:numPr>
+        <w:spacing w:after="0" w:line="360" w:lineRule="auto"/>
+        <w:jc w:val="both"/>
+        <w:rPr>
+          <w:rFonts w:ascii="Times New Roman" w:hAnsi="Times New Roman" w:cs="Times New Roman"/>
+          <w:sz w:val="24"/>
+          <w:szCs w:val="24"/>
+        </w:rPr>
+      </w:pPr>
+      <w:r>
+        <w:rPr>
+          <w:rFonts w:ascii="Times New Roman" w:hAnsi="Times New Roman" w:cs="Times New Roman"/>
+          <w:sz w:val="24"/>
+          <w:szCs w:val="24"/>
+        </w:rPr>
+        <w:t>Zadania z priorytetem są oznaczone jako "Priorytet" na liście.</w:t>
+      </w:r>
+    </w:p>
+    <w:p>
+      <w:pPr>
+        <w:spacing w:after="0" w:line="360" w:lineRule="auto"/>
+        <w:jc w:val="both"/>
+        <w:rPr>
+          <w:rFonts w:ascii="Times New Roman" w:hAnsi="Times New Roman" w:cs="Times New Roman"/>
+          <w:b/>
+          <w:bCs/>
+          <w:sz w:val="24"/>
+          <w:szCs w:val="24"/>
+        </w:rPr>
+      </w:pPr>
+    </w:p>
+    <w:p>
+      <w:pPr>
+        <w:spacing w:after="0" w:line="360" w:lineRule="auto"/>
+        <w:jc w:val="both"/>
+        <w:rPr>
+          <w:rFonts w:ascii="Times New Roman" w:hAnsi="Times New Roman" w:cs="Times New Roman"/>
+          <w:b/>
+          <w:bCs/>
+          <w:sz w:val="24"/>
+          <w:szCs w:val="24"/>
+        </w:rPr>
+      </w:pPr>
+    </w:p>
+    <w:p>
+      <w:pPr>
+        <w:spacing w:after="0" w:line="360" w:lineRule="auto"/>
+        <w:jc w:val="both"/>
+        <w:rPr>
+          <w:rFonts w:ascii="Times New Roman" w:hAnsi="Times New Roman" w:cs="Times New Roman"/>
+          <w:b/>
+          <w:bCs/>
+          <w:sz w:val="24"/>
+          <w:szCs w:val="24"/>
+        </w:rPr>
+      </w:pPr>
+    </w:p>
+    <w:p>
+      <w:pPr>
+        <w:spacing w:after="0" w:line="360" w:lineRule="auto"/>
+        <w:jc w:val="both"/>
+        <w:rPr>
+          <w:rFonts w:ascii="Times New Roman" w:hAnsi="Times New Roman" w:cs="Times New Roman"/>
+          <w:b/>
+          <w:bCs/>
+          <w:sz w:val="24"/>
+          <w:szCs w:val="24"/>
+        </w:rPr>
+      </w:pPr>
+    </w:p>
+    <w:p>
+      <w:pPr>
+        <w:spacing w:after="0" w:line="360" w:lineRule="auto"/>
+        <w:jc w:val="both"/>
+        <w:rPr>
+          <w:rFonts w:ascii="Times New Roman" w:hAnsi="Times New Roman" w:cs="Times New Roman"/>
+          <w:b/>
+          <w:bCs/>
+          <w:sz w:val="24"/>
+          <w:szCs w:val="24"/>
+        </w:rPr>
+      </w:pPr>
+    </w:p>
+    <w:p>
+      <w:pPr>
+        <w:spacing w:after="0" w:line="360" w:lineRule="auto"/>
+        <w:jc w:val="both"/>
+        <w:rPr>
+          <w:rFonts w:ascii="Times New Roman" w:hAnsi="Times New Roman" w:cs="Times New Roman"/>
+          <w:b/>
+          <w:bCs/>
+          <w:sz w:val="24"/>
+          <w:szCs w:val="24"/>
+        </w:rPr>
+      </w:pPr>
+    </w:p>
+    <w:p>
+      <w:pPr>
+        <w:spacing w:after="0" w:line="360" w:lineRule="auto"/>
+        <w:jc w:val="both"/>
+        <w:rPr>
+          <w:rFonts w:ascii="Times New Roman" w:hAnsi="Times New Roman" w:cs="Times New Roman"/>
+          <w:b/>
+          <w:bCs/>
+          <w:sz w:val="24"/>
+          <w:szCs w:val="24"/>
+        </w:rPr>
+      </w:pPr>
+    </w:p>
+    <w:p>
+      <w:pPr>
+        <w:spacing w:after="0" w:line="360" w:lineRule="auto"/>
+        <w:jc w:val="both"/>
+        <w:rPr>
+          <w:rFonts w:ascii="Times New Roman" w:hAnsi="Times New Roman" w:cs="Times New Roman"/>
+          <w:b/>
+          <w:bCs/>
+          <w:sz w:val="24"/>
+          <w:szCs w:val="24"/>
+        </w:rPr>
+      </w:pPr>
+    </w:p>
+    <w:p>
+      <w:pPr>
+        <w:spacing w:after="0" w:line="360" w:lineRule="auto"/>
+        <w:jc w:val="both"/>
+        <w:rPr>
+          <w:rFonts w:ascii="Times New Roman" w:hAnsi="Times New Roman" w:cs="Times New Roman"/>
+          <w:b/>
+          <w:bCs/>
+          <w:sz w:val="24"/>
+          <w:szCs w:val="24"/>
+        </w:rPr>
+      </w:pPr>
+    </w:p>
+    <w:p>
+      <w:pPr>
+        <w:spacing w:after="0" w:line="360" w:lineRule="auto"/>
+        <w:jc w:val="both"/>
+        <w:rPr>
+          <w:rFonts w:ascii="Times New Roman" w:hAnsi="Times New Roman" w:cs="Times New Roman"/>
+          <w:b/>
+          <w:bCs/>
+          <w:sz w:val="24"/>
+          <w:szCs w:val="24"/>
+        </w:rPr>
+      </w:pPr>
+    </w:p>
+    <w:p>
+      <w:pPr>
+        <w:spacing w:after="0" w:line="360" w:lineRule="auto"/>
+        <w:jc w:val="both"/>
+        <w:rPr>
+          <w:rFonts w:ascii="Times New Roman" w:hAnsi="Times New Roman" w:cs="Times New Roman"/>
+          <w:b/>
+          <w:bCs/>
+          <w:sz w:val="24"/>
+          <w:szCs w:val="24"/>
+        </w:rPr>
+      </w:pPr>
+    </w:p>
+    <w:p>
+      <w:pPr>
+        <w:spacing w:after="0" w:line="360" w:lineRule="auto"/>
+        <w:jc w:val="both"/>
+        <w:rPr>
+          <w:rFonts w:ascii="Times New Roman" w:hAnsi="Times New Roman" w:cs="Times New Roman"/>
+          <w:b/>
+          <w:bCs/>
+          <w:sz w:val="24"/>
+          <w:szCs w:val="24"/>
+        </w:rPr>
+      </w:pPr>
+    </w:p>
+    <w:p>
+      <w:pPr>
+        <w:spacing w:after="0" w:line="360" w:lineRule="auto"/>
+        <w:jc w:val="both"/>
+        <w:rPr>
+          <w:rFonts w:ascii="Times New Roman" w:hAnsi="Times New Roman" w:cs="Times New Roman"/>
+          <w:b/>
+          <w:bCs/>
+          <w:sz w:val="24"/>
+          <w:szCs w:val="24"/>
+        </w:rPr>
+      </w:pPr>
+    </w:p>
+    <w:p>
+      <w:pPr>
+        <w:spacing w:after="0" w:line="360" w:lineRule="auto"/>
+        <w:jc w:val="both"/>
+        <w:rPr>
+          <w:rFonts w:ascii="Times New Roman" w:hAnsi="Times New Roman" w:cs="Times New Roman"/>
+          <w:b/>
+          <w:bCs/>
+          <w:sz w:val="24"/>
+          <w:szCs w:val="24"/>
+        </w:rPr>
+      </w:pPr>
+    </w:p>
+    <w:p>
+      <w:pPr>
+        <w:spacing w:after="0" w:line="360" w:lineRule="auto"/>
+        <w:jc w:val="both"/>
+        <w:rPr>
+          <w:rFonts w:ascii="Times New Roman" w:hAnsi="Times New Roman" w:cs="Times New Roman"/>
+          <w:b/>
+          <w:bCs/>
+          <w:sz w:val="24"/>
+          <w:szCs w:val="24"/>
+        </w:rPr>
+      </w:pPr>
+    </w:p>
+    <w:p>
+      <w:pPr>
+        <w:pStyle w:val="Akapitzlist"/>
+        <w:numPr>
+          <w:ilvl w:val="0"/>
+          <w:numId w:val="6"/>
+        </w:numPr>
+        <w:spacing w:after="0" w:line="360" w:lineRule="auto"/>
+        <w:jc w:val="both"/>
+        <w:rPr>
+          <w:rFonts w:ascii="Times New Roman" w:hAnsi="Times New Roman" w:cs="Times New Roman"/>
+          <w:b/>
+          <w:bCs/>
+          <w:sz w:val="24"/>
+          <w:szCs w:val="24"/>
+        </w:rPr>
+      </w:pPr>
+      <w:r>
+        <w:rPr>
+          <w:rFonts w:ascii="Times New Roman" w:hAnsi="Times New Roman" w:cs="Times New Roman"/>
+          <w:b/>
+          <w:bCs/>
+          <w:sz w:val="24"/>
+          <w:szCs w:val="24"/>
+        </w:rPr>
+        <w:lastRenderedPageBreak/>
+        <w:t xml:space="preserve">Dokumentacja </w:t>
+      </w:r>
+      <w:proofErr w:type="spellStart"/>
+      <w:r>
+        <w:rPr>
+          <w:rFonts w:ascii="Times New Roman" w:hAnsi="Times New Roman" w:cs="Times New Roman"/>
+          <w:b/>
+          <w:bCs/>
+          <w:sz w:val="24"/>
+          <w:szCs w:val="24"/>
+        </w:rPr>
+        <w:t>Jsdoc</w:t>
+      </w:r>
+      <w:proofErr w:type="spellEnd"/>
+      <w:r>
+        <w:rPr>
+          <w:rFonts w:ascii="Times New Roman" w:hAnsi="Times New Roman" w:cs="Times New Roman"/>
+          <w:b/>
+          <w:bCs/>
+          <w:sz w:val="24"/>
+          <w:szCs w:val="24"/>
+        </w:rPr>
+        <w:t xml:space="preserve"> zawarta jest w folderze ./</w:t>
+      </w:r>
+      <w:proofErr w:type="spellStart"/>
+      <w:r>
+        <w:rPr>
+          <w:rFonts w:ascii="Times New Roman" w:hAnsi="Times New Roman" w:cs="Times New Roman"/>
+          <w:b/>
+          <w:bCs/>
+          <w:sz w:val="24"/>
+          <w:szCs w:val="24"/>
+        </w:rPr>
+        <w:t>jsdoc</w:t>
+      </w:r>
+      <w:proofErr w:type="spellEnd"/>
+    </w:p>
+    <w:p>
+      <w:pPr>
+        <w:spacing w:after="0" w:line="360" w:lineRule="auto"/>
+        <w:jc w:val="both"/>
+        <w:rPr>
+          <w:rFonts w:ascii="Times New Roman" w:hAnsi="Times New Roman" w:cs="Times New Roman"/>
+          <w:b/>
+          <w:bCs/>
+          <w:sz w:val="24"/>
+          <w:szCs w:val="24"/>
+        </w:rPr>
+      </w:pPr>
+    </w:p>
+    <w:p>
+      <w:pPr>
+        <w:spacing w:after="0" w:line="360" w:lineRule="auto"/>
+        <w:jc w:val="both"/>
+        <w:rPr>
+          <w:rFonts w:ascii="Times New Roman" w:hAnsi="Times New Roman" w:cs="Times New Roman"/>
+          <w:b/>
+          <w:bCs/>
+          <w:sz w:val="24"/>
+          <w:szCs w:val="24"/>
+        </w:rPr>
+      </w:pPr>
+      <w:r>
+        <w:rPr>
+          <w:rFonts w:ascii="Times New Roman" w:hAnsi="Times New Roman" w:cs="Times New Roman"/>
+          <w:b/>
+          <w:bCs/>
+          <w:sz w:val="24"/>
+          <w:szCs w:val="24"/>
+        </w:rPr>
+        <w:t xml:space="preserve">Przykładowe zdjęcia dokumentacji </w:t>
+      </w:r>
+      <w:proofErr w:type="spellStart"/>
+      <w:r>
+        <w:rPr>
+          <w:rFonts w:ascii="Times New Roman" w:hAnsi="Times New Roman" w:cs="Times New Roman"/>
+          <w:b/>
+          <w:bCs/>
+          <w:sz w:val="24"/>
+          <w:szCs w:val="24"/>
+        </w:rPr>
+        <w:t>jsdoc</w:t>
+      </w:r>
+      <w:proofErr w:type="spellEnd"/>
     </w:p>
     <w:p>
       <w:pPr>
@@ -5285,6 +5807,92 @@
     </w:lvl>
   </w:abstractNum>
   <w:abstractNum w:abstractNumId="16" w15:restartNumberingAfterBreak="0">
+    <w:nsid w:val="4D7E106D"/>
+    <w:multiLevelType w:val="hybridMultilevel"/>
+    <w:tmpl w:val="A7CE3A2E"/>
+    <w:lvl w:ilvl="0" w:tplc="04150019">
+      <w:start w:val="1"/>
+      <w:numFmt w:val="lowerLetter"/>
+      <w:lvlText w:val="%1."/>
+      <w:lvlJc w:val="left"/>
+      <w:pPr>
+        <w:ind w:left="1440" w:hanging="360"/>
+      </w:pPr>
+    </w:lvl>
+    <w:lvl w:ilvl="1" w:tplc="04150019" w:tentative="1">
+      <w:start w:val="1"/>
+      <w:numFmt w:val="lowerLetter"/>
+      <w:lvlText w:val="%2."/>
+      <w:lvlJc w:val="left"/>
+      <w:pPr>
+        <w:ind w:left="2160" w:hanging="360"/>
+      </w:pPr>
+    </w:lvl>
+    <w:lvl w:ilvl="2" w:tplc="0415001B" w:tentative="1">
+      <w:start w:val="1"/>
+      <w:numFmt w:val="lowerRoman"/>
+      <w:lvlText w:val="%3."/>
+      <w:lvlJc w:val="right"/>
+      <w:pPr>
+        <w:ind w:left="2880" w:hanging="180"/>
+      </w:pPr>
+    </w:lvl>
+    <w:lvl w:ilvl="3" w:tplc="0415000F" w:tentative="1">
+      <w:start w:val="1"/>
+      <w:numFmt w:val="decimal"/>
+      <w:lvlText w:val="%4."/>
+      <w:lvlJc w:val="left"/>
+      <w:pPr>
+        <w:ind w:left="3600" w:hanging="360"/>
+      </w:pPr>
+    </w:lvl>
+    <w:lvl w:ilvl="4" w:tplc="04150019" w:tentative="1">
+      <w:start w:val="1"/>
+      <w:numFmt w:val="lowerLetter"/>
+      <w:lvlText w:val="%5."/>
+      <w:lvlJc w:val="left"/>
+      <w:pPr>
+        <w:ind w:left="4320" w:hanging="360"/>
+      </w:pPr>
+    </w:lvl>
+    <w:lvl w:ilvl="5" w:tplc="0415001B" w:tentative="1">
+      <w:start w:val="1"/>
+      <w:numFmt w:val="lowerRoman"/>
+      <w:lvlText w:val="%6."/>
+      <w:lvlJc w:val="right"/>
+      <w:pPr>
+        <w:ind w:left="5040" w:hanging="180"/>
+      </w:pPr>
+    </w:lvl>
+    <w:lvl w:ilvl="6" w:tplc="0415000F" w:tentative="1">
+      <w:start w:val="1"/>
+      <w:numFmt w:val="decimal"/>
+      <w:lvlText w:val="%7."/>
+      <w:lvlJc w:val="left"/>
+      <w:pPr>
+        <w:ind w:left="5760" w:hanging="360"/>
+      </w:pPr>
+    </w:lvl>
+    <w:lvl w:ilvl="7" w:tplc="04150019" w:tentative="1">
+      <w:start w:val="1"/>
+      <w:numFmt w:val="lowerLetter"/>
+      <w:lvlText w:val="%8."/>
+      <w:lvlJc w:val="left"/>
+      <w:pPr>
+        <w:ind w:left="6480" w:hanging="360"/>
+      </w:pPr>
+    </w:lvl>
+    <w:lvl w:ilvl="8" w:tplc="0415001B" w:tentative="1">
+      <w:start w:val="1"/>
+      <w:numFmt w:val="lowerRoman"/>
+      <w:lvlText w:val="%9."/>
+      <w:lvlJc w:val="right"/>
+      <w:pPr>
+        <w:ind w:left="7200" w:hanging="180"/>
+      </w:pPr>
+    </w:lvl>
+  </w:abstractNum>
+  <w:abstractNum w:abstractNumId="17" w15:restartNumberingAfterBreak="0">
     <w:nsid w:val="51113DAC"/>
     <w:multiLevelType w:val="multilevel"/>
     <w:tmpl w:val="7352A608"/>
@@ -5406,7 +6014,7 @@
       </w:rPr>
     </w:lvl>
   </w:abstractNum>
-  <w:abstractNum w:abstractNumId="17" w15:restartNumberingAfterBreak="0">
+  <w:abstractNum w:abstractNumId="18" w15:restartNumberingAfterBreak="0">
     <w:nsid w:val="53C26E3A"/>
     <w:multiLevelType w:val="hybridMultilevel"/>
     <w:tmpl w:val="DA603C48"/>
@@ -5519,7 +6127,7 @@
       </w:rPr>
     </w:lvl>
   </w:abstractNum>
-  <w:abstractNum w:abstractNumId="18" w15:restartNumberingAfterBreak="0">
+  <w:abstractNum w:abstractNumId="19" w15:restartNumberingAfterBreak="0">
     <w:nsid w:val="56FE1A9C"/>
     <w:multiLevelType w:val="hybridMultilevel"/>
     <w:tmpl w:val="2D186C56"/>
@@ -5632,7 +6240,7 @@
       </w:rPr>
     </w:lvl>
   </w:abstractNum>
-  <w:abstractNum w:abstractNumId="19" w15:restartNumberingAfterBreak="0">
+  <w:abstractNum w:abstractNumId="20" w15:restartNumberingAfterBreak="0">
     <w:nsid w:val="5A204FDD"/>
     <w:multiLevelType w:val="hybridMultilevel"/>
     <w:tmpl w:val="71927E86"/>
@@ -5721,7 +6329,96 @@
       </w:pPr>
     </w:lvl>
   </w:abstractNum>
-  <w:abstractNum w:abstractNumId="20" w15:restartNumberingAfterBreak="0">
+  <w:abstractNum w:abstractNumId="21" w15:restartNumberingAfterBreak="0">
+    <w:nsid w:val="5A8E43E7"/>
+    <w:multiLevelType w:val="hybridMultilevel"/>
+    <w:tmpl w:val="414A375E"/>
+    <w:lvl w:ilvl="0" w:tplc="0415000F">
+      <w:start w:val="1"/>
+      <w:numFmt w:val="decimal"/>
+      <w:lvlText w:val="%1."/>
+      <w:lvlJc w:val="left"/>
+      <w:pPr>
+        <w:ind w:left="720" w:hanging="360"/>
+      </w:pPr>
+      <w:rPr>
+        <w:rFonts w:hint="default"/>
+      </w:rPr>
+    </w:lvl>
+    <w:lvl w:ilvl="1" w:tplc="04150019">
+      <w:start w:val="1"/>
+      <w:numFmt w:val="lowerLetter"/>
+      <w:lvlText w:val="%2."/>
+      <w:lvlJc w:val="left"/>
+      <w:pPr>
+        <w:ind w:left="1440" w:hanging="360"/>
+      </w:pPr>
+    </w:lvl>
+    <w:lvl w:ilvl="2" w:tplc="0415001B" w:tentative="1">
+      <w:start w:val="1"/>
+      <w:numFmt w:val="lowerRoman"/>
+      <w:lvlText w:val="%3."/>
+      <w:lvlJc w:val="right"/>
+      <w:pPr>
+        <w:ind w:left="2160" w:hanging="180"/>
+      </w:pPr>
+    </w:lvl>
+    <w:lvl w:ilvl="3" w:tplc="0415000F" w:tentative="1">
+      <w:start w:val="1"/>
+      <w:numFmt w:val="decimal"/>
+      <w:lvlText w:val="%4."/>
+      <w:lvlJc w:val="left"/>
+      <w:pPr>
+        <w:ind w:left="2880" w:hanging="360"/>
+      </w:pPr>
+    </w:lvl>
+    <w:lvl w:ilvl="4" w:tplc="04150019" w:tentative="1">
+      <w:start w:val="1"/>
+      <w:numFmt w:val="lowerLetter"/>
+      <w:lvlText w:val="%5."/>
+      <w:lvlJc w:val="left"/>
+      <w:pPr>
+        <w:ind w:left="3600" w:hanging="360"/>
+      </w:pPr>
+    </w:lvl>
+    <w:lvl w:ilvl="5" w:tplc="0415001B" w:tentative="1">
+      <w:start w:val="1"/>
+      <w:numFmt w:val="lowerRoman"/>
+      <w:lvlText w:val="%6."/>
+      <w:lvlJc w:val="right"/>
+      <w:pPr>
+        <w:ind w:left="4320" w:hanging="180"/>
+      </w:pPr>
+    </w:lvl>
+    <w:lvl w:ilvl="6" w:tplc="0415000F" w:tentative="1">
+      <w:start w:val="1"/>
+      <w:numFmt w:val="decimal"/>
+      <w:lvlText w:val="%7."/>
+      <w:lvlJc w:val="left"/>
+      <w:pPr>
+        <w:ind w:left="5040" w:hanging="360"/>
+      </w:pPr>
+    </w:lvl>
+    <w:lvl w:ilvl="7" w:tplc="04150019" w:tentative="1">
+      <w:start w:val="1"/>
+      <w:numFmt w:val="lowerLetter"/>
+      <w:lvlText w:val="%8."/>
+      <w:lvlJc w:val="left"/>
+      <w:pPr>
+        <w:ind w:left="5760" w:hanging="360"/>
+      </w:pPr>
+    </w:lvl>
+    <w:lvl w:ilvl="8" w:tplc="0415001B" w:tentative="1">
+      <w:start w:val="1"/>
+      <w:numFmt w:val="lowerRoman"/>
+      <w:lvlText w:val="%9."/>
+      <w:lvlJc w:val="right"/>
+      <w:pPr>
+        <w:ind w:left="6480" w:hanging="180"/>
+      </w:pPr>
+    </w:lvl>
+  </w:abstractNum>
+  <w:abstractNum w:abstractNumId="22" w15:restartNumberingAfterBreak="0">
     <w:nsid w:val="62FB07BF"/>
     <w:multiLevelType w:val="hybridMultilevel"/>
     <w:tmpl w:val="B552A0A4"/>
@@ -5834,7 +6531,7 @@
       </w:rPr>
     </w:lvl>
   </w:abstractNum>
-  <w:abstractNum w:abstractNumId="21" w15:restartNumberingAfterBreak="0">
+  <w:abstractNum w:abstractNumId="23" w15:restartNumberingAfterBreak="0">
     <w:nsid w:val="67AB6826"/>
     <w:multiLevelType w:val="hybridMultilevel"/>
     <w:tmpl w:val="806A0400"/>
@@ -5923,7 +6620,7 @@
       </w:pPr>
     </w:lvl>
   </w:abstractNum>
-  <w:abstractNum w:abstractNumId="22" w15:restartNumberingAfterBreak="0">
+  <w:abstractNum w:abstractNumId="24" w15:restartNumberingAfterBreak="0">
     <w:nsid w:val="6B9E5408"/>
     <w:multiLevelType w:val="hybridMultilevel"/>
     <w:tmpl w:val="7F22C710"/>
@@ -6036,7 +6733,7 @@
       </w:rPr>
     </w:lvl>
   </w:abstractNum>
-  <w:abstractNum w:abstractNumId="23" w15:restartNumberingAfterBreak="0">
+  <w:abstractNum w:abstractNumId="25" w15:restartNumberingAfterBreak="0">
     <w:nsid w:val="6DDE3986"/>
     <w:multiLevelType w:val="hybridMultilevel"/>
     <w:tmpl w:val="252C4B30"/>
@@ -6149,7 +6846,7 @@
       </w:rPr>
     </w:lvl>
   </w:abstractNum>
-  <w:abstractNum w:abstractNumId="24" w15:restartNumberingAfterBreak="0">
+  <w:abstractNum w:abstractNumId="26" w15:restartNumberingAfterBreak="0">
     <w:nsid w:val="77DC1338"/>
     <w:multiLevelType w:val="hybridMultilevel"/>
     <w:tmpl w:val="F530BDBC"/>
@@ -6262,7 +6959,7 @@
       </w:rPr>
     </w:lvl>
   </w:abstractNum>
-  <w:abstractNum w:abstractNumId="25" w15:restartNumberingAfterBreak="0">
+  <w:abstractNum w:abstractNumId="27" w15:restartNumberingAfterBreak="0">
     <w:nsid w:val="7F604E2C"/>
     <w:multiLevelType w:val="hybridMultilevel"/>
     <w:tmpl w:val="A0CE8248"/>
@@ -6379,16 +7076,16 @@
     <w:abstractNumId w:val="0"/>
   </w:num>
   <w:num w:numId="2" w16cid:durableId="2136242954">
-    <w:abstractNumId w:val="24"/>
+    <w:abstractNumId w:val="26"/>
   </w:num>
   <w:num w:numId="3" w16cid:durableId="1761949390">
-    <w:abstractNumId w:val="19"/>
+    <w:abstractNumId w:val="20"/>
   </w:num>
   <w:num w:numId="4" w16cid:durableId="1301306176">
     <w:abstractNumId w:val="12"/>
   </w:num>
   <w:num w:numId="5" w16cid:durableId="2102136781">
-    <w:abstractNumId w:val="21"/>
+    <w:abstractNumId w:val="23"/>
   </w:num>
   <w:num w:numId="6" w16cid:durableId="432828187">
     <w:abstractNumId w:val="8"/>
@@ -6397,7 +7094,7 @@
     <w:abstractNumId w:val="11"/>
   </w:num>
   <w:num w:numId="8" w16cid:durableId="1452745752">
-    <w:abstractNumId w:val="16"/>
+    <w:abstractNumId w:val="17"/>
   </w:num>
   <w:num w:numId="9" w16cid:durableId="1943415222">
     <w:abstractNumId w:val="1"/>
@@ -6406,7 +7103,7 @@
     <w:abstractNumId w:val="10"/>
   </w:num>
   <w:num w:numId="11" w16cid:durableId="1309477048">
-    <w:abstractNumId w:val="20"/>
+    <w:abstractNumId w:val="22"/>
   </w:num>
   <w:num w:numId="12" w16cid:durableId="809321826">
     <w:abstractNumId w:val="2"/>
@@ -6415,10 +7112,10 @@
     <w:abstractNumId w:val="14"/>
   </w:num>
   <w:num w:numId="14" w16cid:durableId="439570336">
-    <w:abstractNumId w:val="22"/>
+    <w:abstractNumId w:val="24"/>
   </w:num>
   <w:num w:numId="15" w16cid:durableId="1994947431">
-    <w:abstractNumId w:val="23"/>
+    <w:abstractNumId w:val="25"/>
   </w:num>
   <w:num w:numId="16" w16cid:durableId="1252859936">
     <w:abstractNumId w:val="3"/>
@@ -6442,16 +7139,22 @@
     <w:abstractNumId w:val="5"/>
   </w:num>
   <w:num w:numId="23" w16cid:durableId="244650200">
-    <w:abstractNumId w:val="17"/>
+    <w:abstractNumId w:val="18"/>
   </w:num>
   <w:num w:numId="24" w16cid:durableId="157549880">
-    <w:abstractNumId w:val="18"/>
+    <w:abstractNumId w:val="19"/>
   </w:num>
   <w:num w:numId="25" w16cid:durableId="1969703223">
-    <w:abstractNumId w:val="25"/>
+    <w:abstractNumId w:val="27"/>
   </w:num>
   <w:num w:numId="26" w16cid:durableId="481310557">
     <w:abstractNumId w:val="13"/>
+  </w:num>
+  <w:num w:numId="27" w16cid:durableId="197009511">
+    <w:abstractNumId w:val="21"/>
+  </w:num>
+  <w:num w:numId="28" w16cid:durableId="780031667">
+    <w:abstractNumId w:val="16"/>
   </w:num>
 </w:numbering>
 </file>
@@ -7236,6 +7939,7 @@
     <w:rsid w:val="002121DE"/>
     <w:rsid w:val="00240AEB"/>
     <w:rsid w:val="002D0880"/>
+    <w:rsid w:val="00332638"/>
     <w:rsid w:val="00337254"/>
     <w:rsid w:val="005E223B"/>
     <w:rsid w:val="008F2587"/>
@@ -7983,15 +8687,6 @@
 </file>
 
 <file path=customXml/item1.xml><?xml version="1.0" encoding="utf-8"?>
-<?mso-contentType ?>
-<FormTemplates xmlns="http://schemas.microsoft.com/sharepoint/v3/contenttype/forms">
-  <Display>DocumentLibraryForm</Display>
-  <Edit>DocumentLibraryForm</Edit>
-  <New>DocumentLibraryForm</New>
-</FormTemplates>
-</file>
-
-<file path=customXml/item2.xml><?xml version="1.0" encoding="utf-8"?>
 <ct:contentTypeSchema xmlns:ct="http://schemas.microsoft.com/office/2006/metadata/contentType" xmlns:ma="http://schemas.microsoft.com/office/2006/metadata/properties/metaAttributes" ct:_="" ma:_="" ma:contentTypeName="Dokument" ma:contentTypeID="0x010100270BC57963C0F84D8577FE67DFA28E33" ma:contentTypeVersion="3" ma:contentTypeDescription="Utwórz nowy dokument." ma:contentTypeScope="" ma:versionID="903ab8f07eafc24e3bfe47bb2c87e62f">
   <xsd:schema xmlns:xsd="http://www.w3.org/2001/XMLSchema" xmlns:xs="http://www.w3.org/2001/XMLSchema" xmlns:p="http://schemas.microsoft.com/office/2006/metadata/properties" xmlns:ns2="85907ccd-9851-41ca-a54b-082418f3b09f" targetNamespace="http://schemas.microsoft.com/office/2006/metadata/properties" ma:root="true" ma:fieldsID="c3bba85501a80a486ab7f20ecc39e4fe" ns2:_="">
     <xsd:import namespace="85907ccd-9851-41ca-a54b-082418f3b09f"/>
@@ -8129,25 +8824,26 @@
 </ct:contentTypeSchema>
 </file>
 
-<file path=customXml/item3.xml><?xml version="1.0" encoding="utf-8"?>
-<b:Sources xmlns:b="http://schemas.openxmlformats.org/officeDocument/2006/bibliography" xmlns="http://schemas.openxmlformats.org/officeDocument/2006/bibliography" SelectedStyle="\APASixthEditionOfficeOnline.xsl" StyleName="APA" Version="6"/>
+<file path=customXml/item2.xml><?xml version="1.0" encoding="utf-8"?>
+<?mso-contentType ?>
+<FormTemplates xmlns="http://schemas.microsoft.com/sharepoint/v3/contenttype/forms">
+  <Display>DocumentLibraryForm</Display>
+  <Edit>DocumentLibraryForm</Edit>
+  <New>DocumentLibraryForm</New>
+</FormTemplates>
 </file>
 
-<file path=customXml/item4.xml><?xml version="1.0" encoding="utf-8"?>
+<file path=customXml/item3.xml><?xml version="1.0" encoding="utf-8"?>
 <p:properties xmlns:p="http://schemas.microsoft.com/office/2006/metadata/properties" xmlns:xsi="http://www.w3.org/2001/XMLSchema-instance" xmlns:pc="http://schemas.microsoft.com/office/infopath/2007/PartnerControls">
   <documentManagement/>
 </p:properties>
 </file>
 
-<file path=customXml/itemProps1.xml><?xml version="1.0" encoding="utf-8"?>
-<ds:datastoreItem xmlns:ds="http://schemas.openxmlformats.org/officeDocument/2006/customXml" ds:itemID="{5C8F7F47-FB43-48B1-9E02-7E84EBD874AA}">
-  <ds:schemaRefs>
-    <ds:schemaRef ds:uri="http://schemas.microsoft.com/sharepoint/v3/contenttype/forms"/>
-  </ds:schemaRefs>
-</ds:datastoreItem>
+<file path=customXml/item4.xml><?xml version="1.0" encoding="utf-8"?>
+<b:Sources xmlns:b="http://schemas.openxmlformats.org/officeDocument/2006/bibliography" xmlns="http://schemas.openxmlformats.org/officeDocument/2006/bibliography" SelectedStyle="\APASixthEditionOfficeOnline.xsl" StyleName="APA" Version="6"/>
 </file>
 
-<file path=customXml/itemProps2.xml><?xml version="1.0" encoding="utf-8"?>
+<file path=customXml/itemProps1.xml><?xml version="1.0" encoding="utf-8"?>
 <ds:datastoreItem xmlns:ds="http://schemas.openxmlformats.org/officeDocument/2006/customXml" ds:itemID="{B3C0F69E-ABC8-41D9-86C0-0E972C88A8A6}">
   <ds:schemaRefs>
     <ds:schemaRef ds:uri="http://schemas.microsoft.com/office/2006/metadata/contentType"/>
@@ -8165,19 +8861,27 @@
 </ds:datastoreItem>
 </file>
 
-<file path=customXml/itemProps3.xml><?xml version="1.0" encoding="utf-8"?>
-<ds:datastoreItem xmlns:ds="http://schemas.openxmlformats.org/officeDocument/2006/customXml" ds:itemID="{36368343-32BC-4423-A10F-95C355F0B344}">
+<file path=customXml/itemProps2.xml><?xml version="1.0" encoding="utf-8"?>
+<ds:datastoreItem xmlns:ds="http://schemas.openxmlformats.org/officeDocument/2006/customXml" ds:itemID="{5C8F7F47-FB43-48B1-9E02-7E84EBD874AA}">
   <ds:schemaRefs>
-    <ds:schemaRef ds:uri="http://schemas.openxmlformats.org/officeDocument/2006/bibliography"/>
+    <ds:schemaRef ds:uri="http://schemas.microsoft.com/sharepoint/v3/contenttype/forms"/>
   </ds:schemaRefs>
 </ds:datastoreItem>
 </file>
 
-<file path=customXml/itemProps4.xml><?xml version="1.0" encoding="utf-8"?>
+<file path=customXml/itemProps3.xml><?xml version="1.0" encoding="utf-8"?>
 <ds:datastoreItem xmlns:ds="http://schemas.openxmlformats.org/officeDocument/2006/customXml" ds:itemID="{33F951C4-4D6F-443C-9C73-A250CB6BB51D}">
   <ds:schemaRefs>
     <ds:schemaRef ds:uri="http://schemas.microsoft.com/office/2006/metadata/properties"/>
     <ds:schemaRef ds:uri="http://schemas.microsoft.com/office/infopath/2007/PartnerControls"/>
   </ds:schemaRefs>
 </ds:datastoreItem>
+</file>
+
+<file path=customXml/itemProps4.xml><?xml version="1.0" encoding="utf-8"?>
+<ds:datastoreItem xmlns:ds="http://schemas.openxmlformats.org/officeDocument/2006/customXml" ds:itemID="{36368343-32BC-4423-A10F-95C355F0B344}">
+  <ds:schemaRefs>
+    <ds:schemaRef ds:uri="http://schemas.openxmlformats.org/officeDocument/2006/bibliography"/>
+  </ds:schemaRefs>
+</ds:datastoreItem>
 </file>
</xml_diff>